<commit_message>
code style guide grammar corrections
</commit_message>
<xml_diff>
--- a/app/src/docs/Code Style Guide.docx
+++ b/app/src/docs/Code Style Guide.docx
@@ -19,6 +19,7 @@
     </w:p>
     <w:p>
       <w:pPr>
+        <w:jc w:val="left"/>
         <w:rPr>
           <w:rFonts w:ascii="Arial" w:hAnsi="Arial" w:cs="Arial"/>
           <w:sz w:val="24"/>
@@ -44,6 +45,7 @@
     </w:p>
     <w:p>
       <w:pPr>
+        <w:jc w:val="left"/>
         <w:rPr>
           <w:rFonts w:ascii="Arial" w:hAnsi="Arial" w:cs="Arial"/>
           <w:sz w:val="24"/>
@@ -59,6 +61,7 @@
           <w:numId w:val="1"/>
         </w:numPr>
         <w:ind w:firstLineChars="0"/>
+        <w:jc w:val="left"/>
         <w:rPr>
           <w:rFonts w:ascii="Arial" w:hAnsi="Arial" w:cs="Arial"/>
           <w:sz w:val="24"/>
@@ -79,7 +82,15 @@
           <w:sz w:val="24"/>
           <w:szCs w:val="24"/>
         </w:rPr>
-        <w:t xml:space="preserve">Try to use a word for the name of variables. If we need </w:t>
+        <w:t>U</w:t>
+      </w:r>
+      <w:r>
+        <w:rPr>
+          <w:rFonts w:ascii="Arial" w:hAnsi="Arial" w:cs="Arial"/>
+          <w:sz w:val="24"/>
+          <w:szCs w:val="24"/>
+        </w:rPr>
+        <w:t xml:space="preserve">se a word for the name of variables. If </w:t>
       </w:r>
       <w:r>
         <w:rPr>
@@ -95,7 +106,31 @@
           <w:sz w:val="24"/>
           <w:szCs w:val="24"/>
         </w:rPr>
-        <w:t xml:space="preserve"> words for a name</w:t>
+        <w:t xml:space="preserve"> words</w:t>
+      </w:r>
+      <w:r>
+        <w:rPr>
+          <w:rFonts w:ascii="Arial" w:hAnsi="Arial" w:cs="Arial"/>
+          <w:sz w:val="24"/>
+          <w:szCs w:val="24"/>
+        </w:rPr>
+        <w:t xml:space="preserve"> are needed</w:t>
+      </w:r>
+      <w:r>
+        <w:rPr>
+          <w:rFonts w:ascii="Arial" w:hAnsi="Arial" w:cs="Arial"/>
+          <w:sz w:val="24"/>
+          <w:szCs w:val="24"/>
+        </w:rPr>
+        <w:t xml:space="preserve"> for a </w:t>
+      </w:r>
+      <w:r>
+        <w:rPr>
+          <w:rFonts w:ascii="Arial" w:hAnsi="Arial" w:cs="Arial"/>
+          <w:sz w:val="24"/>
+          <w:szCs w:val="24"/>
+        </w:rPr>
+        <w:t>variable</w:t>
       </w:r>
       <w:r>
         <w:rPr>
@@ -121,10 +156,37 @@
         </w:rPr>
         <w:t>he first letter of the first word of the name is lowercase, the remaining words are uppercase</w:t>
       </w:r>
+      <w:r>
+        <w:rPr>
+          <w:rFonts w:ascii="Arial" w:hAnsi="Arial" w:cs="Arial"/>
+          <w:sz w:val="24"/>
+          <w:szCs w:val="24"/>
+        </w:rPr>
+        <w:t xml:space="preserve">. </w:t>
+      </w:r>
+      <w:proofErr w:type="spellStart"/>
+      <w:r>
+        <w:rPr>
+          <w:rFonts w:ascii="Arial" w:hAnsi="Arial" w:cs="Arial"/>
+          <w:sz w:val="24"/>
+          <w:szCs w:val="24"/>
+        </w:rPr>
+        <w:t>ie</w:t>
+      </w:r>
+      <w:proofErr w:type="spellEnd"/>
+      <w:r>
+        <w:rPr>
+          <w:rFonts w:ascii="Arial" w:hAnsi="Arial" w:cs="Arial"/>
+          <w:sz w:val="24"/>
+          <w:szCs w:val="24"/>
+        </w:rPr>
+        <w:t xml:space="preserve"> camelCase.</w:t>
+      </w:r>
     </w:p>
     <w:p>
       <w:pPr>
         <w:ind w:left="360"/>
+        <w:jc w:val="left"/>
         <w:rPr>
           <w:rFonts w:ascii="Arial" w:hAnsi="Arial" w:cs="Arial"/>
           <w:sz w:val="24"/>
@@ -135,6 +197,7 @@
     <w:p>
       <w:pPr>
         <w:ind w:left="360"/>
+        <w:jc w:val="left"/>
         <w:rPr>
           <w:rFonts w:ascii="Arial" w:hAnsi="Arial" w:cs="Arial"/>
           <w:sz w:val="24"/>
@@ -166,19 +229,29 @@
           <w:numId w:val="1"/>
         </w:numPr>
         <w:ind w:firstLineChars="0"/>
-        <w:rPr>
-          <w:rFonts w:ascii="Arial" w:hAnsi="Arial" w:cs="Arial"/>
-          <w:sz w:val="24"/>
-          <w:szCs w:val="24"/>
-        </w:rPr>
-      </w:pPr>
-      <w:r>
-        <w:rPr>
-          <w:rFonts w:ascii="Arial" w:hAnsi="Arial" w:cs="Arial"/>
-          <w:sz w:val="24"/>
-          <w:szCs w:val="24"/>
-        </w:rPr>
-        <w:t>Bad: child</w:t>
+        <w:jc w:val="left"/>
+        <w:rPr>
+          <w:rFonts w:ascii="Arial" w:hAnsi="Arial" w:cs="Arial"/>
+          <w:sz w:val="24"/>
+          <w:szCs w:val="24"/>
+        </w:rPr>
+      </w:pPr>
+      <w:r>
+        <w:rPr>
+          <w:rFonts w:ascii="Arial" w:hAnsi="Arial" w:cs="Arial"/>
+          <w:sz w:val="24"/>
+          <w:szCs w:val="24"/>
+        </w:rPr>
+        <w:t xml:space="preserve">Bad: </w:t>
+      </w:r>
+      <w:proofErr w:type="spellStart"/>
+      <w:r>
+        <w:rPr>
+          <w:rFonts w:ascii="Arial" w:hAnsi="Arial" w:cs="Arial"/>
+          <w:sz w:val="24"/>
+          <w:szCs w:val="24"/>
+        </w:rPr>
+        <w:t>child</w:t>
       </w:r>
       <w:r>
         <w:rPr>
@@ -188,13 +261,23 @@
         </w:rPr>
         <w:t>name</w:t>
       </w:r>
-      <w:r>
-        <w:rPr>
-          <w:rFonts w:ascii="Arial" w:hAnsi="Arial" w:cs="Arial"/>
-          <w:sz w:val="24"/>
-          <w:szCs w:val="24"/>
-        </w:rPr>
-        <w:t>, Child</w:t>
+      <w:proofErr w:type="spellEnd"/>
+      <w:r>
+        <w:rPr>
+          <w:rFonts w:ascii="Arial" w:hAnsi="Arial" w:cs="Arial"/>
+          <w:sz w:val="24"/>
+          <w:szCs w:val="24"/>
+        </w:rPr>
+        <w:t xml:space="preserve">, </w:t>
+      </w:r>
+      <w:proofErr w:type="spellStart"/>
+      <w:r>
+        <w:rPr>
+          <w:rFonts w:ascii="Arial" w:hAnsi="Arial" w:cs="Arial"/>
+          <w:sz w:val="24"/>
+          <w:szCs w:val="24"/>
+        </w:rPr>
+        <w:t>Child</w:t>
       </w:r>
       <w:r>
         <w:rPr>
@@ -204,13 +287,23 @@
         </w:rPr>
         <w:t>N</w:t>
       </w:r>
-      <w:r>
-        <w:rPr>
-          <w:rFonts w:ascii="Arial" w:hAnsi="Arial" w:cs="Arial"/>
-          <w:sz w:val="24"/>
-          <w:szCs w:val="24"/>
-        </w:rPr>
-        <w:t>, c_</w:t>
+      <w:proofErr w:type="spellEnd"/>
+      <w:r>
+        <w:rPr>
+          <w:rFonts w:ascii="Arial" w:hAnsi="Arial" w:cs="Arial"/>
+          <w:sz w:val="24"/>
+          <w:szCs w:val="24"/>
+        </w:rPr>
+        <w:t xml:space="preserve">, </w:t>
+      </w:r>
+      <w:proofErr w:type="spellStart"/>
+      <w:r>
+        <w:rPr>
+          <w:rFonts w:ascii="Arial" w:hAnsi="Arial" w:cs="Arial"/>
+          <w:sz w:val="24"/>
+          <w:szCs w:val="24"/>
+        </w:rPr>
+        <w:t>c_</w:t>
       </w:r>
       <w:r>
         <w:rPr>
@@ -220,6 +313,7 @@
         </w:rPr>
         <w:t>n</w:t>
       </w:r>
+      <w:proofErr w:type="spellEnd"/>
       <w:r>
         <w:rPr>
           <w:rFonts w:ascii="Arial" w:hAnsi="Arial" w:cs="Arial"/>
@@ -237,19 +331,29 @@
           <w:numId w:val="1"/>
         </w:numPr>
         <w:ind w:firstLineChars="0"/>
-        <w:rPr>
-          <w:rFonts w:ascii="Arial" w:hAnsi="Arial" w:cs="Arial"/>
-          <w:sz w:val="24"/>
-          <w:szCs w:val="24"/>
-        </w:rPr>
-      </w:pPr>
-      <w:r>
-        <w:rPr>
-          <w:rFonts w:ascii="Arial" w:hAnsi="Arial" w:cs="Arial"/>
-          <w:sz w:val="24"/>
-          <w:szCs w:val="24"/>
-        </w:rPr>
-        <w:t>Good: child</w:t>
+        <w:jc w:val="left"/>
+        <w:rPr>
+          <w:rFonts w:ascii="Arial" w:hAnsi="Arial" w:cs="Arial"/>
+          <w:sz w:val="24"/>
+          <w:szCs w:val="24"/>
+        </w:rPr>
+      </w:pPr>
+      <w:r>
+        <w:rPr>
+          <w:rFonts w:ascii="Arial" w:hAnsi="Arial" w:cs="Arial"/>
+          <w:sz w:val="24"/>
+          <w:szCs w:val="24"/>
+        </w:rPr>
+        <w:t xml:space="preserve">Good: </w:t>
+      </w:r>
+      <w:proofErr w:type="spellStart"/>
+      <w:r>
+        <w:rPr>
+          <w:rFonts w:ascii="Arial" w:hAnsi="Arial" w:cs="Arial"/>
+          <w:sz w:val="24"/>
+          <w:szCs w:val="24"/>
+        </w:rPr>
+        <w:t>child</w:t>
       </w:r>
       <w:r>
         <w:rPr>
@@ -267,6 +371,7 @@
         </w:rPr>
         <w:t>ame</w:t>
       </w:r>
+      <w:proofErr w:type="spellEnd"/>
       <w:r>
         <w:rPr>
           <w:rFonts w:ascii="Arial" w:hAnsi="Arial" w:cs="Arial"/>
@@ -278,6 +383,7 @@
     </w:p>
     <w:p>
       <w:pPr>
+        <w:jc w:val="left"/>
         <w:rPr>
           <w:rFonts w:ascii="Arial" w:hAnsi="Arial" w:cs="Arial"/>
           <w:sz w:val="24"/>
@@ -293,6 +399,7 @@
           <w:numId w:val="1"/>
         </w:numPr>
         <w:ind w:firstLineChars="0"/>
+        <w:jc w:val="left"/>
         <w:rPr>
           <w:rFonts w:ascii="Arial" w:hAnsi="Arial" w:cs="Arial"/>
           <w:sz w:val="24"/>
@@ -313,7 +420,55 @@
           <w:sz w:val="24"/>
           <w:szCs w:val="24"/>
         </w:rPr>
-        <w:t xml:space="preserve">unction: The function name should let people know what the function does. </w:t>
+        <w:t xml:space="preserve">unction: </w:t>
+      </w:r>
+      <w:r>
+        <w:rPr>
+          <w:rFonts w:ascii="Arial" w:hAnsi="Arial" w:cs="Arial"/>
+          <w:sz w:val="24"/>
+          <w:szCs w:val="24"/>
+        </w:rPr>
+        <w:t>F</w:t>
+      </w:r>
+      <w:r>
+        <w:rPr>
+          <w:rFonts w:ascii="Arial" w:hAnsi="Arial" w:cs="Arial"/>
+          <w:sz w:val="24"/>
+          <w:szCs w:val="24"/>
+        </w:rPr>
+        <w:t>unction name</w:t>
+      </w:r>
+      <w:r>
+        <w:rPr>
+          <w:rFonts w:ascii="Arial" w:hAnsi="Arial" w:cs="Arial"/>
+          <w:sz w:val="24"/>
+          <w:szCs w:val="24"/>
+        </w:rPr>
+        <w:t>s</w:t>
+      </w:r>
+      <w:r>
+        <w:rPr>
+          <w:rFonts w:ascii="Arial" w:hAnsi="Arial" w:cs="Arial"/>
+          <w:sz w:val="24"/>
+          <w:szCs w:val="24"/>
+        </w:rPr>
+        <w:t xml:space="preserve"> should </w:t>
+      </w:r>
+      <w:r>
+        <w:rPr>
+          <w:rFonts w:ascii="Arial" w:hAnsi="Arial" w:cs="Arial"/>
+          <w:sz w:val="24"/>
+          <w:szCs w:val="24"/>
+        </w:rPr>
+        <w:t>describe</w:t>
+      </w:r>
+      <w:r>
+        <w:rPr>
+          <w:rFonts w:ascii="Arial" w:hAnsi="Arial" w:cs="Arial"/>
+          <w:sz w:val="24"/>
+          <w:szCs w:val="24"/>
+        </w:rPr>
+        <w:t xml:space="preserve"> what the function does. </w:t>
       </w:r>
       <w:r>
         <w:rPr>
@@ -323,11 +478,20 @@
         </w:rPr>
         <w:t>The first letter of the first word of the name is lowercase, the remaining words are uppercase</w:t>
       </w:r>
+      <w:r>
+        <w:rPr>
+          <w:rFonts w:ascii="Arial" w:hAnsi="Arial" w:cs="Arial"/>
+          <w:sz w:val="24"/>
+          <w:szCs w:val="24"/>
+        </w:rPr>
+        <w:t>.</w:t>
+      </w:r>
     </w:p>
     <w:p>
       <w:pPr>
         <w:pStyle w:val="ListParagraph"/>
         <w:ind w:left="360" w:firstLineChars="0" w:firstLine="0"/>
+        <w:jc w:val="left"/>
         <w:rPr>
           <w:rFonts w:ascii="Arial" w:hAnsi="Arial" w:cs="Arial"/>
           <w:sz w:val="24"/>
@@ -339,6 +503,7 @@
       <w:pPr>
         <w:pStyle w:val="ListParagraph"/>
         <w:ind w:left="360" w:firstLineChars="0" w:firstLine="0"/>
+        <w:jc w:val="left"/>
         <w:rPr>
           <w:rFonts w:ascii="Arial" w:hAnsi="Arial" w:cs="Arial"/>
           <w:sz w:val="24"/>
@@ -370,6 +535,7 @@
           <w:numId w:val="1"/>
         </w:numPr>
         <w:ind w:firstLineChars="0"/>
+        <w:jc w:val="left"/>
         <w:rPr>
           <w:rFonts w:ascii="Arial" w:hAnsi="Arial" w:cs="Arial"/>
           <w:sz w:val="24"/>
@@ -384,13 +550,51 @@
         </w:rPr>
         <w:t xml:space="preserve">Bad: </w:t>
       </w:r>
-      <w:r>
-        <w:rPr>
-          <w:rFonts w:ascii="Arial" w:hAnsi="Arial" w:cs="Arial"/>
-          <w:sz w:val="24"/>
-          <w:szCs w:val="24"/>
-        </w:rPr>
-        <w:t>ChooseChild(), choosechild(), cc().</w:t>
+      <w:proofErr w:type="spellStart"/>
+      <w:proofErr w:type="gramStart"/>
+      <w:r>
+        <w:rPr>
+          <w:rFonts w:ascii="Arial" w:hAnsi="Arial" w:cs="Arial"/>
+          <w:sz w:val="24"/>
+          <w:szCs w:val="24"/>
+        </w:rPr>
+        <w:t>ChooseChild</w:t>
+      </w:r>
+      <w:proofErr w:type="spellEnd"/>
+      <w:r>
+        <w:rPr>
+          <w:rFonts w:ascii="Arial" w:hAnsi="Arial" w:cs="Arial"/>
+          <w:sz w:val="24"/>
+          <w:szCs w:val="24"/>
+        </w:rPr>
+        <w:t>(</w:t>
+      </w:r>
+      <w:proofErr w:type="gramEnd"/>
+      <w:r>
+        <w:rPr>
+          <w:rFonts w:ascii="Arial" w:hAnsi="Arial" w:cs="Arial"/>
+          <w:sz w:val="24"/>
+          <w:szCs w:val="24"/>
+        </w:rPr>
+        <w:t xml:space="preserve">), </w:t>
+      </w:r>
+      <w:proofErr w:type="spellStart"/>
+      <w:r>
+        <w:rPr>
+          <w:rFonts w:ascii="Arial" w:hAnsi="Arial" w:cs="Arial"/>
+          <w:sz w:val="24"/>
+          <w:szCs w:val="24"/>
+        </w:rPr>
+        <w:t>choosechild</w:t>
+      </w:r>
+      <w:proofErr w:type="spellEnd"/>
+      <w:r>
+        <w:rPr>
+          <w:rFonts w:ascii="Arial" w:hAnsi="Arial" w:cs="Arial"/>
+          <w:sz w:val="24"/>
+          <w:szCs w:val="24"/>
+        </w:rPr>
+        <w:t>(), cc().</w:t>
       </w:r>
     </w:p>
     <w:p>
@@ -401,6 +605,7 @@
           <w:numId w:val="1"/>
         </w:numPr>
         <w:ind w:firstLineChars="0"/>
+        <w:jc w:val="left"/>
         <w:rPr>
           <w:rFonts w:ascii="Arial" w:hAnsi="Arial" w:cs="Arial"/>
           <w:sz w:val="24"/>
@@ -421,11 +626,40 @@
           <w:sz w:val="24"/>
           <w:szCs w:val="24"/>
         </w:rPr>
-        <w:t>ood: chooseChild().</w:t>
-      </w:r>
-    </w:p>
-    <w:p>
-      <w:pPr>
+        <w:t xml:space="preserve">ood: </w:t>
+      </w:r>
+      <w:proofErr w:type="spellStart"/>
+      <w:proofErr w:type="gramStart"/>
+      <w:r>
+        <w:rPr>
+          <w:rFonts w:ascii="Arial" w:hAnsi="Arial" w:cs="Arial"/>
+          <w:sz w:val="24"/>
+          <w:szCs w:val="24"/>
+        </w:rPr>
+        <w:t>chooseChild</w:t>
+      </w:r>
+      <w:proofErr w:type="spellEnd"/>
+      <w:r>
+        <w:rPr>
+          <w:rFonts w:ascii="Arial" w:hAnsi="Arial" w:cs="Arial"/>
+          <w:sz w:val="24"/>
+          <w:szCs w:val="24"/>
+        </w:rPr>
+        <w:t>(</w:t>
+      </w:r>
+      <w:proofErr w:type="gramEnd"/>
+      <w:r>
+        <w:rPr>
+          <w:rFonts w:ascii="Arial" w:hAnsi="Arial" w:cs="Arial"/>
+          <w:sz w:val="24"/>
+          <w:szCs w:val="24"/>
+        </w:rPr>
+        <w:t>).</w:t>
+      </w:r>
+    </w:p>
+    <w:p>
+      <w:pPr>
+        <w:jc w:val="left"/>
         <w:rPr>
           <w:rFonts w:ascii="Arial" w:hAnsi="Arial" w:cs="Arial"/>
           <w:sz w:val="24"/>
@@ -441,6 +675,7 @@
           <w:numId w:val="1"/>
         </w:numPr>
         <w:ind w:firstLineChars="0"/>
+        <w:jc w:val="left"/>
         <w:rPr>
           <w:rFonts w:ascii="Arial" w:hAnsi="Arial" w:cs="Arial"/>
           <w:sz w:val="24"/>
@@ -495,6 +730,7 @@
       <w:pPr>
         <w:pStyle w:val="ListParagraph"/>
         <w:ind w:left="360" w:firstLineChars="0" w:firstLine="0"/>
+        <w:jc w:val="left"/>
         <w:rPr>
           <w:rFonts w:ascii="Arial" w:hAnsi="Arial" w:cs="Arial"/>
           <w:sz w:val="24"/>
@@ -506,6 +742,7 @@
       <w:pPr>
         <w:pStyle w:val="ListParagraph"/>
         <w:ind w:left="360" w:firstLineChars="0" w:firstLine="0"/>
+        <w:jc w:val="left"/>
         <w:rPr>
           <w:rFonts w:ascii="Arial" w:hAnsi="Arial" w:cs="Arial"/>
           <w:sz w:val="24"/>
@@ -537,6 +774,7 @@
           <w:numId w:val="1"/>
         </w:numPr>
         <w:ind w:firstLineChars="0"/>
+        <w:jc w:val="left"/>
         <w:rPr>
           <w:rFonts w:ascii="Arial" w:hAnsi="Arial" w:cs="Arial"/>
           <w:sz w:val="24"/>
@@ -557,7 +795,43 @@
           <w:sz w:val="24"/>
           <w:szCs w:val="24"/>
         </w:rPr>
-        <w:t>ad: Childmanagr, childM, CM.</w:t>
+        <w:t xml:space="preserve">ad: </w:t>
+      </w:r>
+      <w:proofErr w:type="spellStart"/>
+      <w:r>
+        <w:rPr>
+          <w:rFonts w:ascii="Arial" w:hAnsi="Arial" w:cs="Arial"/>
+          <w:sz w:val="24"/>
+          <w:szCs w:val="24"/>
+        </w:rPr>
+        <w:t>Childmanagr</w:t>
+      </w:r>
+      <w:proofErr w:type="spellEnd"/>
+      <w:r>
+        <w:rPr>
+          <w:rFonts w:ascii="Arial" w:hAnsi="Arial" w:cs="Arial"/>
+          <w:sz w:val="24"/>
+          <w:szCs w:val="24"/>
+        </w:rPr>
+        <w:t xml:space="preserve">, </w:t>
+      </w:r>
+      <w:proofErr w:type="spellStart"/>
+      <w:r>
+        <w:rPr>
+          <w:rFonts w:ascii="Arial" w:hAnsi="Arial" w:cs="Arial"/>
+          <w:sz w:val="24"/>
+          <w:szCs w:val="24"/>
+        </w:rPr>
+        <w:t>childM</w:t>
+      </w:r>
+      <w:proofErr w:type="spellEnd"/>
+      <w:r>
+        <w:rPr>
+          <w:rFonts w:ascii="Arial" w:hAnsi="Arial" w:cs="Arial"/>
+          <w:sz w:val="24"/>
+          <w:szCs w:val="24"/>
+        </w:rPr>
+        <w:t>, CM.</w:t>
       </w:r>
     </w:p>
     <w:p>
@@ -568,6 +842,7 @@
           <w:numId w:val="1"/>
         </w:numPr>
         <w:ind w:firstLineChars="0"/>
+        <w:jc w:val="left"/>
         <w:rPr>
           <w:rFonts w:ascii="Arial" w:hAnsi="Arial" w:cs="Arial"/>
           <w:sz w:val="24"/>
@@ -588,15 +863,34 @@
           <w:sz w:val="24"/>
           <w:szCs w:val="24"/>
         </w:rPr>
-        <w:t>ood: ChildManager.</w:t>
+        <w:t xml:space="preserve">ood: </w:t>
+      </w:r>
+      <w:proofErr w:type="spellStart"/>
+      <w:r>
+        <w:rPr>
+          <w:rFonts w:ascii="Arial" w:hAnsi="Arial" w:cs="Arial"/>
+          <w:sz w:val="24"/>
+          <w:szCs w:val="24"/>
+        </w:rPr>
+        <w:t>ChildManager</w:t>
+      </w:r>
+      <w:proofErr w:type="spellEnd"/>
+      <w:r>
+        <w:rPr>
+          <w:rFonts w:ascii="Arial" w:hAnsi="Arial" w:cs="Arial"/>
+          <w:sz w:val="24"/>
+          <w:szCs w:val="24"/>
+        </w:rPr>
+        <w:t>.</w:t>
       </w:r>
     </w:p>
     <w:p>
       <w:pPr>
         <w:pStyle w:val="ListParagraph"/>
         <w:ind w:left="840" w:firstLineChars="0" w:firstLine="0"/>
-        <w:rPr>
-          <w:rFonts w:ascii="Arial" w:hAnsi="Arial" w:cs="Arial" w:hint="eastAsia"/>
+        <w:jc w:val="left"/>
+        <w:rPr>
+          <w:rFonts w:ascii="Arial" w:hAnsi="Arial" w:cs="Arial"/>
           <w:sz w:val="24"/>
           <w:szCs w:val="24"/>
         </w:rPr>
@@ -610,6 +904,7 @@
           <w:numId w:val="1"/>
         </w:numPr>
         <w:ind w:firstLineChars="0"/>
+        <w:jc w:val="left"/>
         <w:rPr>
           <w:rFonts w:ascii="Arial" w:hAnsi="Arial" w:cs="Arial"/>
           <w:sz w:val="24"/>
@@ -638,15 +933,31 @@
           <w:sz w:val="24"/>
           <w:szCs w:val="24"/>
         </w:rPr>
-        <w:t xml:space="preserve">The words of </w:t>
-      </w:r>
-      <w:r>
-        <w:rPr>
-          <w:rFonts w:ascii="Arial" w:hAnsi="Arial" w:cs="Arial"/>
-          <w:sz w:val="24"/>
-          <w:szCs w:val="24"/>
-        </w:rPr>
-        <w:t>id</w:t>
+        <w:t>The words of</w:t>
+      </w:r>
+      <w:r>
+        <w:rPr>
+          <w:rFonts w:ascii="Arial" w:hAnsi="Arial" w:cs="Arial"/>
+          <w:sz w:val="24"/>
+          <w:szCs w:val="24"/>
+        </w:rPr>
+        <w:t xml:space="preserve"> xml layout</w:t>
+      </w:r>
+      <w:r>
+        <w:rPr>
+          <w:rFonts w:ascii="Arial" w:hAnsi="Arial" w:cs="Arial"/>
+          <w:sz w:val="24"/>
+          <w:szCs w:val="24"/>
+        </w:rPr>
+        <w:t xml:space="preserve"> </w:t>
+      </w:r>
+      <w:r>
+        <w:rPr>
+          <w:rFonts w:ascii="Arial" w:hAnsi="Arial" w:cs="Arial"/>
+          <w:sz w:val="24"/>
+          <w:szCs w:val="24"/>
+        </w:rPr>
+        <w:t>IDs</w:t>
       </w:r>
       <w:r>
         <w:rPr>
@@ -669,6 +980,7 @@
       <w:pPr>
         <w:pStyle w:val="ListParagraph"/>
         <w:ind w:left="360" w:firstLineChars="0" w:firstLine="0"/>
+        <w:jc w:val="left"/>
         <w:rPr>
           <w:rFonts w:ascii="Arial" w:hAnsi="Arial" w:cs="Arial"/>
           <w:sz w:val="24"/>
@@ -700,6 +1012,7 @@
           <w:numId w:val="1"/>
         </w:numPr>
         <w:ind w:firstLineChars="0"/>
+        <w:jc w:val="left"/>
         <w:rPr>
           <w:rFonts w:ascii="Arial" w:hAnsi="Arial" w:cs="Arial"/>
           <w:sz w:val="24"/>
@@ -714,6 +1027,7 @@
         </w:rPr>
         <w:t xml:space="preserve">Bad: </w:t>
       </w:r>
+      <w:proofErr w:type="spellStart"/>
       <w:r>
         <w:rPr>
           <w:rFonts w:ascii="Arial" w:hAnsi="Arial" w:cs="Arial"/>
@@ -722,6 +1036,7 @@
         </w:rPr>
         <w:t>ChildList</w:t>
       </w:r>
+      <w:proofErr w:type="spellEnd"/>
       <w:r>
         <w:rPr>
           <w:rFonts w:ascii="Arial" w:hAnsi="Arial" w:cs="Arial"/>
@@ -730,6 +1045,7 @@
         </w:rPr>
         <w:t xml:space="preserve">, </w:t>
       </w:r>
+      <w:proofErr w:type="spellStart"/>
       <w:r>
         <w:rPr>
           <w:rFonts w:ascii="Arial" w:hAnsi="Arial" w:cs="Arial"/>
@@ -738,29 +1054,14 @@
         </w:rPr>
         <w:t>childlist</w:t>
       </w:r>
-      <w:r>
-        <w:rPr>
-          <w:rFonts w:ascii="Arial" w:hAnsi="Arial" w:cs="Arial"/>
-          <w:sz w:val="24"/>
-          <w:szCs w:val="24"/>
-        </w:rPr>
-        <w:t>, c</w:t>
-      </w:r>
-      <w:r>
-        <w:rPr>
-          <w:rFonts w:ascii="Arial" w:hAnsi="Arial" w:cs="Arial"/>
-          <w:sz w:val="24"/>
-          <w:szCs w:val="24"/>
-        </w:rPr>
-        <w:t>l</w:t>
-      </w:r>
-      <w:r>
-        <w:rPr>
-          <w:rFonts w:ascii="Arial" w:hAnsi="Arial" w:cs="Arial"/>
-          <w:sz w:val="24"/>
-          <w:szCs w:val="24"/>
-        </w:rPr>
-        <w:t>.</w:t>
+      <w:proofErr w:type="spellEnd"/>
+      <w:r>
+        <w:rPr>
+          <w:rFonts w:ascii="Arial" w:hAnsi="Arial" w:cs="Arial"/>
+          <w:sz w:val="24"/>
+          <w:szCs w:val="24"/>
+        </w:rPr>
+        <w:t>, cl.</w:t>
       </w:r>
     </w:p>
     <w:p>
@@ -771,18 +1072,19 @@
           <w:numId w:val="1"/>
         </w:numPr>
         <w:ind w:firstLineChars="0"/>
+        <w:jc w:val="left"/>
+        <w:rPr>
+          <w:rFonts w:ascii="Arial" w:hAnsi="Arial" w:cs="Arial"/>
+          <w:sz w:val="24"/>
+          <w:szCs w:val="24"/>
+        </w:rPr>
+      </w:pPr>
+      <w:r>
         <w:rPr>
           <w:rFonts w:ascii="Arial" w:hAnsi="Arial" w:cs="Arial" w:hint="eastAsia"/>
           <w:sz w:val="24"/>
           <w:szCs w:val="24"/>
         </w:rPr>
-      </w:pPr>
-      <w:r>
-        <w:rPr>
-          <w:rFonts w:ascii="Arial" w:hAnsi="Arial" w:cs="Arial" w:hint="eastAsia"/>
-          <w:sz w:val="24"/>
-          <w:szCs w:val="24"/>
-        </w:rPr>
         <w:t>G</w:t>
       </w:r>
       <w:r>
@@ -793,6 +1095,7 @@
         </w:rPr>
         <w:t xml:space="preserve">ood: </w:t>
       </w:r>
+      <w:proofErr w:type="spellStart"/>
       <w:r>
         <w:rPr>
           <w:rFonts w:ascii="Arial" w:hAnsi="Arial" w:cs="Arial"/>
@@ -801,6 +1104,7 @@
         </w:rPr>
         <w:t>child_list</w:t>
       </w:r>
+      <w:proofErr w:type="spellEnd"/>
       <w:r>
         <w:rPr>
           <w:rFonts w:ascii="Arial" w:hAnsi="Arial" w:cs="Arial"/>
@@ -812,32 +1116,154 @@
     </w:p>
     <w:p>
       <w:pPr>
-        <w:rPr>
-          <w:rFonts w:ascii="Arial" w:hAnsi="Arial" w:cs="Arial"/>
-          <w:sz w:val="24"/>
-          <w:szCs w:val="24"/>
-        </w:rPr>
-      </w:pPr>
-    </w:p>
-    <w:p>
-      <w:pPr>
-        <w:rPr>
-          <w:rFonts w:ascii="Arial" w:hAnsi="Arial" w:cs="Arial"/>
-          <w:sz w:val="24"/>
-          <w:szCs w:val="24"/>
-        </w:rPr>
-      </w:pPr>
-      <w:r>
-        <w:rPr>
-          <w:rFonts w:ascii="Arial" w:hAnsi="Arial" w:cs="Arial"/>
-          <w:sz w:val="24"/>
-          <w:szCs w:val="24"/>
-        </w:rPr>
+        <w:jc w:val="left"/>
+        <w:rPr>
+          <w:rFonts w:ascii="Arial" w:hAnsi="Arial" w:cs="Arial"/>
+          <w:sz w:val="24"/>
+          <w:szCs w:val="24"/>
+        </w:rPr>
+      </w:pPr>
+    </w:p>
+    <w:p>
+      <w:pPr>
+        <w:jc w:val="left"/>
+        <w:rPr>
+          <w:rFonts w:ascii="Arial" w:hAnsi="Arial" w:cs="Arial"/>
+          <w:sz w:val="24"/>
+          <w:szCs w:val="24"/>
+        </w:rPr>
+      </w:pPr>
+    </w:p>
+    <w:p>
+      <w:pPr>
+        <w:jc w:val="left"/>
+        <w:rPr>
+          <w:rFonts w:ascii="Arial" w:hAnsi="Arial" w:cs="Arial"/>
+          <w:sz w:val="24"/>
+          <w:szCs w:val="24"/>
+        </w:rPr>
+      </w:pPr>
+    </w:p>
+    <w:p>
+      <w:pPr>
+        <w:jc w:val="left"/>
+        <w:rPr>
+          <w:rFonts w:ascii="Arial" w:hAnsi="Arial" w:cs="Arial"/>
+          <w:sz w:val="24"/>
+          <w:szCs w:val="24"/>
+        </w:rPr>
+      </w:pPr>
+    </w:p>
+    <w:p>
+      <w:pPr>
+        <w:jc w:val="left"/>
+        <w:rPr>
+          <w:rFonts w:ascii="Arial" w:hAnsi="Arial" w:cs="Arial"/>
+          <w:sz w:val="24"/>
+          <w:szCs w:val="24"/>
+        </w:rPr>
+      </w:pPr>
+    </w:p>
+    <w:p>
+      <w:pPr>
+        <w:jc w:val="left"/>
+        <w:rPr>
+          <w:rFonts w:ascii="Arial" w:hAnsi="Arial" w:cs="Arial"/>
+          <w:sz w:val="24"/>
+          <w:szCs w:val="24"/>
+        </w:rPr>
+      </w:pPr>
+    </w:p>
+    <w:p>
+      <w:pPr>
+        <w:jc w:val="left"/>
+        <w:rPr>
+          <w:rFonts w:ascii="Arial" w:hAnsi="Arial" w:cs="Arial"/>
+          <w:sz w:val="24"/>
+          <w:szCs w:val="24"/>
+        </w:rPr>
+      </w:pPr>
+    </w:p>
+    <w:p>
+      <w:pPr>
+        <w:jc w:val="left"/>
+        <w:rPr>
+          <w:rFonts w:ascii="Arial" w:hAnsi="Arial" w:cs="Arial"/>
+          <w:sz w:val="24"/>
+          <w:szCs w:val="24"/>
+        </w:rPr>
+      </w:pPr>
+    </w:p>
+    <w:p>
+      <w:pPr>
+        <w:jc w:val="left"/>
+        <w:rPr>
+          <w:rFonts w:ascii="Arial" w:hAnsi="Arial" w:cs="Arial"/>
+          <w:sz w:val="24"/>
+          <w:szCs w:val="24"/>
+        </w:rPr>
+      </w:pPr>
+    </w:p>
+    <w:p>
+      <w:pPr>
+        <w:jc w:val="left"/>
+        <w:rPr>
+          <w:rFonts w:ascii="Arial" w:hAnsi="Arial" w:cs="Arial"/>
+          <w:sz w:val="24"/>
+          <w:szCs w:val="24"/>
+        </w:rPr>
+      </w:pPr>
+    </w:p>
+    <w:p>
+      <w:pPr>
+        <w:jc w:val="left"/>
+        <w:rPr>
+          <w:rFonts w:ascii="Arial" w:hAnsi="Arial" w:cs="Arial"/>
+          <w:sz w:val="24"/>
+          <w:szCs w:val="24"/>
+        </w:rPr>
+      </w:pPr>
+    </w:p>
+    <w:p>
+      <w:pPr>
+        <w:jc w:val="left"/>
+        <w:rPr>
+          <w:rFonts w:ascii="Arial" w:hAnsi="Arial" w:cs="Arial"/>
+          <w:sz w:val="24"/>
+          <w:szCs w:val="24"/>
+        </w:rPr>
+      </w:pPr>
+    </w:p>
+    <w:p>
+      <w:pPr>
+        <w:jc w:val="left"/>
+        <w:rPr>
+          <w:rFonts w:ascii="Arial" w:hAnsi="Arial" w:cs="Arial"/>
+          <w:sz w:val="24"/>
+          <w:szCs w:val="24"/>
+        </w:rPr>
+      </w:pPr>
+      <w:r>
+        <w:rPr>
+          <w:rFonts w:ascii="Arial" w:hAnsi="Arial" w:cs="Arial"/>
+          <w:sz w:val="24"/>
+          <w:szCs w:val="24"/>
+        </w:rPr>
+        <w:lastRenderedPageBreak/>
         <w:t>Braces</w:t>
       </w:r>
-    </w:p>
-    <w:p>
-      <w:pPr>
+      <w:r>
+        <w:rPr>
+          <w:rFonts w:ascii="Arial" w:hAnsi="Arial" w:cs="Arial"/>
+          <w:sz w:val="24"/>
+          <w:szCs w:val="24"/>
+        </w:rPr>
+        <w:t>:</w:t>
+      </w:r>
+    </w:p>
+    <w:p>
+      <w:pPr>
+        <w:jc w:val="left"/>
         <w:rPr>
           <w:rFonts w:ascii="Arial" w:hAnsi="Arial" w:cs="Arial"/>
           <w:sz w:val="24"/>
@@ -853,6 +1279,7 @@
           <w:numId w:val="4"/>
         </w:numPr>
         <w:ind w:firstLineChars="0"/>
+        <w:jc w:val="left"/>
         <w:rPr>
           <w:rFonts w:ascii="Arial" w:hAnsi="Arial" w:cs="Arial"/>
           <w:sz w:val="24"/>
@@ -872,6 +1299,7 @@
       <w:pPr>
         <w:pStyle w:val="ListParagraph"/>
         <w:ind w:left="360" w:firstLineChars="0" w:firstLine="0"/>
+        <w:jc w:val="left"/>
         <w:rPr>
           <w:rFonts w:ascii="Arial" w:hAnsi="Arial" w:cs="Arial"/>
           <w:sz w:val="24"/>
@@ -883,6 +1311,7 @@
       <w:pPr>
         <w:pStyle w:val="ListParagraph"/>
         <w:ind w:left="360" w:firstLineChars="0" w:firstLine="0"/>
+        <w:jc w:val="left"/>
         <w:rPr>
           <w:rFonts w:ascii="Arial" w:hAnsi="Arial" w:cs="Arial"/>
           <w:sz w:val="24"/>
@@ -914,6 +1343,7 @@
           <w:numId w:val="4"/>
         </w:numPr>
         <w:ind w:firstLineChars="0"/>
+        <w:jc w:val="left"/>
         <w:rPr>
           <w:rFonts w:ascii="Arial" w:hAnsi="Arial" w:cs="Arial"/>
           <w:sz w:val="24"/>
@@ -933,25 +1363,99 @@
       <w:pPr>
         <w:pStyle w:val="ListParagraph"/>
         <w:ind w:left="840" w:firstLineChars="0"/>
-        <w:rPr>
-          <w:rFonts w:ascii="Arial" w:hAnsi="Arial" w:cs="Arial"/>
-          <w:sz w:val="24"/>
-          <w:szCs w:val="24"/>
-        </w:rPr>
-      </w:pPr>
-      <w:r>
-        <w:rPr>
-          <w:rFonts w:ascii="Arial" w:hAnsi="Arial" w:cs="Arial"/>
-          <w:sz w:val="24"/>
-          <w:szCs w:val="24"/>
-        </w:rPr>
-        <w:t>for ( int i = 0; i &lt; size; i++)</w:t>
+        <w:jc w:val="left"/>
+        <w:rPr>
+          <w:rFonts w:ascii="Arial" w:hAnsi="Arial" w:cs="Arial"/>
+          <w:sz w:val="24"/>
+          <w:szCs w:val="24"/>
+        </w:rPr>
+      </w:pPr>
+      <w:r>
+        <w:rPr>
+          <w:rFonts w:ascii="Arial" w:hAnsi="Arial" w:cs="Arial"/>
+          <w:sz w:val="24"/>
+          <w:szCs w:val="24"/>
+        </w:rPr>
+        <w:t xml:space="preserve">for </w:t>
+      </w:r>
+      <w:proofErr w:type="gramStart"/>
+      <w:r>
+        <w:rPr>
+          <w:rFonts w:ascii="Arial" w:hAnsi="Arial" w:cs="Arial"/>
+          <w:sz w:val="24"/>
+          <w:szCs w:val="24"/>
+        </w:rPr>
+        <w:t>( int</w:t>
+      </w:r>
+      <w:proofErr w:type="gramEnd"/>
+      <w:r>
+        <w:rPr>
+          <w:rFonts w:ascii="Arial" w:hAnsi="Arial" w:cs="Arial"/>
+          <w:sz w:val="24"/>
+          <w:szCs w:val="24"/>
+        </w:rPr>
+        <w:t xml:space="preserve"> </w:t>
+      </w:r>
+      <w:proofErr w:type="spellStart"/>
+      <w:r>
+        <w:rPr>
+          <w:rFonts w:ascii="Arial" w:hAnsi="Arial" w:cs="Arial"/>
+          <w:sz w:val="24"/>
+          <w:szCs w:val="24"/>
+        </w:rPr>
+        <w:t>i</w:t>
+      </w:r>
+      <w:proofErr w:type="spellEnd"/>
+      <w:r>
+        <w:rPr>
+          <w:rFonts w:ascii="Arial" w:hAnsi="Arial" w:cs="Arial"/>
+          <w:sz w:val="24"/>
+          <w:szCs w:val="24"/>
+        </w:rPr>
+        <w:t xml:space="preserve"> = 0; </w:t>
+      </w:r>
+      <w:proofErr w:type="spellStart"/>
+      <w:r>
+        <w:rPr>
+          <w:rFonts w:ascii="Arial" w:hAnsi="Arial" w:cs="Arial"/>
+          <w:sz w:val="24"/>
+          <w:szCs w:val="24"/>
+        </w:rPr>
+        <w:t>i</w:t>
+      </w:r>
+      <w:proofErr w:type="spellEnd"/>
+      <w:r>
+        <w:rPr>
+          <w:rFonts w:ascii="Arial" w:hAnsi="Arial" w:cs="Arial"/>
+          <w:sz w:val="24"/>
+          <w:szCs w:val="24"/>
+        </w:rPr>
+        <w:t xml:space="preserve"> &lt; size; </w:t>
+      </w:r>
+      <w:proofErr w:type="spellStart"/>
+      <w:r>
+        <w:rPr>
+          <w:rFonts w:ascii="Arial" w:hAnsi="Arial" w:cs="Arial"/>
+          <w:sz w:val="24"/>
+          <w:szCs w:val="24"/>
+        </w:rPr>
+        <w:t>i</w:t>
+      </w:r>
+      <w:proofErr w:type="spellEnd"/>
+      <w:r>
+        <w:rPr>
+          <w:rFonts w:ascii="Arial" w:hAnsi="Arial" w:cs="Arial"/>
+          <w:sz w:val="24"/>
+          <w:szCs w:val="24"/>
+        </w:rPr>
+        <w:t>++)</w:t>
       </w:r>
     </w:p>
     <w:p>
       <w:pPr>
         <w:pStyle w:val="ListParagraph"/>
         <w:ind w:left="1260" w:firstLineChars="0" w:firstLine="0"/>
+        <w:jc w:val="left"/>
         <w:rPr>
           <w:rFonts w:ascii="Arial" w:hAnsi="Arial" w:cs="Arial"/>
           <w:sz w:val="24"/>
@@ -971,6 +1475,7 @@
       <w:pPr>
         <w:pStyle w:val="ListParagraph"/>
         <w:ind w:left="1260" w:firstLineChars="0" w:firstLine="0"/>
+        <w:jc w:val="left"/>
         <w:rPr>
           <w:rFonts w:ascii="Arial" w:hAnsi="Arial" w:cs="Arial"/>
           <w:sz w:val="24"/>
@@ -991,6 +1496,7 @@
       <w:pPr>
         <w:pStyle w:val="ListParagraph"/>
         <w:ind w:left="1260" w:firstLineChars="0" w:firstLine="0"/>
+        <w:jc w:val="left"/>
         <w:rPr>
           <w:rFonts w:ascii="Arial" w:hAnsi="Arial" w:cs="Arial"/>
           <w:sz w:val="24"/>
@@ -1014,6 +1520,7 @@
           <w:numId w:val="4"/>
         </w:numPr>
         <w:ind w:firstLineChars="0"/>
+        <w:jc w:val="left"/>
         <w:rPr>
           <w:rFonts w:ascii="Arial" w:hAnsi="Arial" w:cs="Arial"/>
           <w:sz w:val="24"/>
@@ -1026,7 +1533,6 @@
           <w:sz w:val="24"/>
           <w:szCs w:val="24"/>
         </w:rPr>
-        <w:lastRenderedPageBreak/>
         <w:t>G</w:t>
       </w:r>
       <w:r>
@@ -1041,19 +1547,92 @@
     <w:p>
       <w:pPr>
         <w:ind w:left="840" w:firstLine="420"/>
-        <w:rPr>
-          <w:rFonts w:ascii="Arial" w:hAnsi="Arial" w:cs="Arial"/>
-          <w:sz w:val="24"/>
-          <w:szCs w:val="24"/>
-        </w:rPr>
-      </w:pPr>
-      <w:r>
-        <w:rPr>
-          <w:rFonts w:ascii="Arial" w:hAnsi="Arial" w:cs="Arial"/>
-          <w:sz w:val="24"/>
-          <w:szCs w:val="24"/>
-        </w:rPr>
-        <w:t>for ( int i = 0; i &lt; size; i++)</w:t>
+        <w:jc w:val="left"/>
+        <w:rPr>
+          <w:rFonts w:ascii="Arial" w:hAnsi="Arial" w:cs="Arial"/>
+          <w:sz w:val="24"/>
+          <w:szCs w:val="24"/>
+        </w:rPr>
+      </w:pPr>
+      <w:r>
+        <w:rPr>
+          <w:rFonts w:ascii="Arial" w:hAnsi="Arial" w:cs="Arial"/>
+          <w:sz w:val="24"/>
+          <w:szCs w:val="24"/>
+        </w:rPr>
+        <w:t xml:space="preserve">for </w:t>
+      </w:r>
+      <w:proofErr w:type="gramStart"/>
+      <w:r>
+        <w:rPr>
+          <w:rFonts w:ascii="Arial" w:hAnsi="Arial" w:cs="Arial"/>
+          <w:sz w:val="24"/>
+          <w:szCs w:val="24"/>
+        </w:rPr>
+        <w:t>( int</w:t>
+      </w:r>
+      <w:proofErr w:type="gramEnd"/>
+      <w:r>
+        <w:rPr>
+          <w:rFonts w:ascii="Arial" w:hAnsi="Arial" w:cs="Arial"/>
+          <w:sz w:val="24"/>
+          <w:szCs w:val="24"/>
+        </w:rPr>
+        <w:t xml:space="preserve"> </w:t>
+      </w:r>
+      <w:proofErr w:type="spellStart"/>
+      <w:r>
+        <w:rPr>
+          <w:rFonts w:ascii="Arial" w:hAnsi="Arial" w:cs="Arial"/>
+          <w:sz w:val="24"/>
+          <w:szCs w:val="24"/>
+        </w:rPr>
+        <w:t>i</w:t>
+      </w:r>
+      <w:proofErr w:type="spellEnd"/>
+      <w:r>
+        <w:rPr>
+          <w:rFonts w:ascii="Arial" w:hAnsi="Arial" w:cs="Arial"/>
+          <w:sz w:val="24"/>
+          <w:szCs w:val="24"/>
+        </w:rPr>
+        <w:t xml:space="preserve"> = 0; </w:t>
+      </w:r>
+      <w:proofErr w:type="spellStart"/>
+      <w:r>
+        <w:rPr>
+          <w:rFonts w:ascii="Arial" w:hAnsi="Arial" w:cs="Arial"/>
+          <w:sz w:val="24"/>
+          <w:szCs w:val="24"/>
+        </w:rPr>
+        <w:t>i</w:t>
+      </w:r>
+      <w:proofErr w:type="spellEnd"/>
+      <w:r>
+        <w:rPr>
+          <w:rFonts w:ascii="Arial" w:hAnsi="Arial" w:cs="Arial"/>
+          <w:sz w:val="24"/>
+          <w:szCs w:val="24"/>
+        </w:rPr>
+        <w:t xml:space="preserve"> &lt; size; </w:t>
+      </w:r>
+      <w:proofErr w:type="spellStart"/>
+      <w:r>
+        <w:rPr>
+          <w:rFonts w:ascii="Arial" w:hAnsi="Arial" w:cs="Arial"/>
+          <w:sz w:val="24"/>
+          <w:szCs w:val="24"/>
+        </w:rPr>
+        <w:t>i</w:t>
+      </w:r>
+      <w:proofErr w:type="spellEnd"/>
+      <w:r>
+        <w:rPr>
+          <w:rFonts w:ascii="Arial" w:hAnsi="Arial" w:cs="Arial"/>
+          <w:sz w:val="24"/>
+          <w:szCs w:val="24"/>
+        </w:rPr>
+        <w:t>++)</w:t>
       </w:r>
       <w:r>
         <w:rPr>
@@ -1068,6 +1647,7 @@
       <w:pPr>
         <w:pStyle w:val="ListParagraph"/>
         <w:ind w:left="1260" w:firstLineChars="0" w:firstLine="0"/>
+        <w:jc w:val="left"/>
         <w:rPr>
           <w:rFonts w:ascii="Arial" w:hAnsi="Arial" w:cs="Arial"/>
           <w:sz w:val="24"/>
@@ -1088,6 +1668,7 @@
       <w:pPr>
         <w:pStyle w:val="ListParagraph"/>
         <w:ind w:left="1260" w:firstLineChars="0" w:firstLine="0"/>
+        <w:jc w:val="left"/>
         <w:rPr>
           <w:rFonts w:ascii="Arial" w:hAnsi="Arial" w:cs="Arial"/>
           <w:sz w:val="24"/>
@@ -1105,49 +1686,45 @@
     </w:p>
     <w:p>
       <w:pPr>
-        <w:rPr>
-          <w:rFonts w:ascii="Arial" w:hAnsi="Arial" w:cs="Arial"/>
-          <w:sz w:val="24"/>
-          <w:szCs w:val="24"/>
-        </w:rPr>
-      </w:pPr>
-    </w:p>
-    <w:p>
-      <w:pPr>
-        <w:rPr>
-          <w:rFonts w:ascii="Arial" w:hAnsi="Arial" w:cs="Arial"/>
-          <w:sz w:val="24"/>
-          <w:szCs w:val="24"/>
-        </w:rPr>
-      </w:pPr>
-    </w:p>
-    <w:p>
-      <w:pPr>
-        <w:rPr>
-          <w:rFonts w:ascii="Arial" w:hAnsi="Arial" w:cs="Arial"/>
-          <w:sz w:val="24"/>
-          <w:szCs w:val="24"/>
-        </w:rPr>
-      </w:pPr>
-      <w:r>
-        <w:rPr>
-          <w:rFonts w:ascii="Arial" w:hAnsi="Arial" w:cs="Arial" w:hint="eastAsia"/>
-          <w:sz w:val="24"/>
-          <w:szCs w:val="24"/>
-        </w:rPr>
-        <w:t>W</w:t>
-      </w:r>
-      <w:r>
-        <w:rPr>
-          <w:rFonts w:ascii="Arial" w:hAnsi="Arial" w:cs="Arial"/>
-          <w:sz w:val="24"/>
-          <w:szCs w:val="24"/>
-        </w:rPr>
-        <w:t>ay of Code</w:t>
-      </w:r>
-    </w:p>
-    <w:p>
-      <w:pPr>
+        <w:jc w:val="left"/>
+        <w:rPr>
+          <w:rFonts w:ascii="Arial" w:hAnsi="Arial" w:cs="Arial"/>
+          <w:sz w:val="24"/>
+          <w:szCs w:val="24"/>
+        </w:rPr>
+      </w:pPr>
+    </w:p>
+    <w:p>
+      <w:pPr>
+        <w:jc w:val="left"/>
+        <w:rPr>
+          <w:rFonts w:ascii="Arial" w:hAnsi="Arial" w:cs="Arial"/>
+          <w:sz w:val="24"/>
+          <w:szCs w:val="24"/>
+        </w:rPr>
+      </w:pPr>
+    </w:p>
+    <w:p>
+      <w:pPr>
+        <w:jc w:val="left"/>
+        <w:rPr>
+          <w:rFonts w:ascii="Arial" w:hAnsi="Arial" w:cs="Arial"/>
+          <w:sz w:val="24"/>
+          <w:szCs w:val="24"/>
+        </w:rPr>
+      </w:pPr>
+      <w:r>
+        <w:rPr>
+          <w:rFonts w:ascii="Arial" w:hAnsi="Arial" w:cs="Arial"/>
+          <w:sz w:val="24"/>
+          <w:szCs w:val="24"/>
+        </w:rPr>
+        <w:t>Code formatting</w:t>
+      </w:r>
+    </w:p>
+    <w:p>
+      <w:pPr>
+        <w:jc w:val="left"/>
         <w:rPr>
           <w:rFonts w:ascii="Arial" w:hAnsi="Arial" w:cs="Arial"/>
           <w:sz w:val="24"/>
@@ -1163,19 +1740,60 @@
           <w:numId w:val="3"/>
         </w:numPr>
         <w:ind w:firstLineChars="0"/>
-        <w:rPr>
-          <w:rFonts w:ascii="Arial" w:hAnsi="Arial" w:cs="Arial"/>
-          <w:sz w:val="24"/>
-          <w:szCs w:val="24"/>
-        </w:rPr>
-      </w:pPr>
-      <w:r>
-        <w:rPr>
-          <w:rFonts w:ascii="Arial" w:hAnsi="Arial" w:cs="Arial"/>
-          <w:sz w:val="24"/>
-          <w:szCs w:val="24"/>
-        </w:rPr>
-        <w:t>Try to solve problem by function</w:t>
+        <w:jc w:val="left"/>
+        <w:rPr>
+          <w:rFonts w:ascii="Arial" w:hAnsi="Arial" w:cs="Arial"/>
+          <w:sz w:val="24"/>
+          <w:szCs w:val="24"/>
+        </w:rPr>
+      </w:pPr>
+      <w:r>
+        <w:rPr>
+          <w:rFonts w:ascii="Arial" w:hAnsi="Arial" w:cs="Arial"/>
+          <w:sz w:val="24"/>
+          <w:szCs w:val="24"/>
+        </w:rPr>
+        <w:t xml:space="preserve">Solve </w:t>
+      </w:r>
+      <w:r>
+        <w:rPr>
+          <w:rFonts w:ascii="Arial" w:hAnsi="Arial" w:cs="Arial"/>
+          <w:sz w:val="24"/>
+          <w:szCs w:val="24"/>
+        </w:rPr>
+        <w:t>problem</w:t>
+      </w:r>
+      <w:r>
+        <w:rPr>
+          <w:rFonts w:ascii="Arial" w:hAnsi="Arial" w:cs="Arial"/>
+          <w:sz w:val="24"/>
+          <w:szCs w:val="24"/>
+        </w:rPr>
+        <w:t>s or functionality requirements using</w:t>
+      </w:r>
+      <w:r>
+        <w:rPr>
+          <w:rFonts w:ascii="Arial" w:hAnsi="Arial" w:cs="Arial"/>
+          <w:sz w:val="24"/>
+          <w:szCs w:val="24"/>
+        </w:rPr>
+        <w:t xml:space="preserve"> </w:t>
+      </w:r>
+      <w:r>
+        <w:rPr>
+          <w:rFonts w:ascii="Arial" w:hAnsi="Arial" w:cs="Arial"/>
+          <w:sz w:val="24"/>
+          <w:szCs w:val="24"/>
+        </w:rPr>
+        <w:t xml:space="preserve">a </w:t>
+      </w:r>
+      <w:r>
+        <w:rPr>
+          <w:rFonts w:ascii="Arial" w:hAnsi="Arial" w:cs="Arial"/>
+          <w:sz w:val="24"/>
+          <w:szCs w:val="24"/>
+        </w:rPr>
+        <w:t>function</w:t>
       </w:r>
       <w:r>
         <w:rPr>
@@ -1199,37 +1817,110 @@
           <w:sz w:val="24"/>
           <w:szCs w:val="24"/>
         </w:rPr>
-        <w:t xml:space="preserve">It will be confusing if the code is not in the </w:t>
-      </w:r>
-      <w:r>
-        <w:rPr>
-          <w:rFonts w:ascii="Arial" w:hAnsi="Arial" w:cs="Arial"/>
-          <w:sz w:val="24"/>
-          <w:szCs w:val="24"/>
-        </w:rPr>
-        <w:t>function. If can’t use function, p</w:t>
-      </w:r>
-      <w:r>
-        <w:rPr>
-          <w:rFonts w:ascii="Arial" w:hAnsi="Arial" w:cs="Arial"/>
-          <w:sz w:val="24"/>
-          <w:szCs w:val="24"/>
-        </w:rPr>
-        <w:t xml:space="preserve">lease add additional </w:t>
-      </w:r>
-      <w:r>
-        <w:rPr>
-          <w:rFonts w:ascii="Arial" w:hAnsi="Arial" w:cs="Arial"/>
-          <w:sz w:val="24"/>
-          <w:szCs w:val="24"/>
-        </w:rPr>
-        <w:t>comments.</w:t>
+        <w:t xml:space="preserve">It </w:t>
+      </w:r>
+      <w:r>
+        <w:rPr>
+          <w:rFonts w:ascii="Arial" w:hAnsi="Arial" w:cs="Arial"/>
+          <w:sz w:val="24"/>
+          <w:szCs w:val="24"/>
+        </w:rPr>
+        <w:t xml:space="preserve">is </w:t>
+      </w:r>
+      <w:r>
+        <w:rPr>
+          <w:rFonts w:ascii="Arial" w:hAnsi="Arial" w:cs="Arial"/>
+          <w:sz w:val="24"/>
+          <w:szCs w:val="24"/>
+        </w:rPr>
+        <w:t xml:space="preserve">confusing if the code is not in </w:t>
+      </w:r>
+      <w:r>
+        <w:rPr>
+          <w:rFonts w:ascii="Arial" w:hAnsi="Arial" w:cs="Arial"/>
+          <w:sz w:val="24"/>
+          <w:szCs w:val="24"/>
+        </w:rPr>
+        <w:t>a</w:t>
+      </w:r>
+      <w:r>
+        <w:rPr>
+          <w:rFonts w:ascii="Arial" w:hAnsi="Arial" w:cs="Arial"/>
+          <w:sz w:val="24"/>
+          <w:szCs w:val="24"/>
+        </w:rPr>
+        <w:t xml:space="preserve"> </w:t>
+      </w:r>
+      <w:r>
+        <w:rPr>
+          <w:rFonts w:ascii="Arial" w:hAnsi="Arial" w:cs="Arial"/>
+          <w:sz w:val="24"/>
+          <w:szCs w:val="24"/>
+        </w:rPr>
+        <w:t>function. If</w:t>
+      </w:r>
+      <w:r>
+        <w:rPr>
+          <w:rFonts w:ascii="Arial" w:hAnsi="Arial" w:cs="Arial"/>
+          <w:sz w:val="24"/>
+          <w:szCs w:val="24"/>
+        </w:rPr>
+        <w:t xml:space="preserve"> a</w:t>
+      </w:r>
+      <w:r>
+        <w:rPr>
+          <w:rFonts w:ascii="Arial" w:hAnsi="Arial" w:cs="Arial"/>
+          <w:sz w:val="24"/>
+          <w:szCs w:val="24"/>
+        </w:rPr>
+        <w:t xml:space="preserve"> function</w:t>
+      </w:r>
+      <w:r>
+        <w:rPr>
+          <w:rFonts w:ascii="Arial" w:hAnsi="Arial" w:cs="Arial"/>
+          <w:sz w:val="24"/>
+          <w:szCs w:val="24"/>
+        </w:rPr>
+        <w:t xml:space="preserve"> cannot be used</w:t>
+      </w:r>
+      <w:r>
+        <w:rPr>
+          <w:rFonts w:ascii="Arial" w:hAnsi="Arial" w:cs="Arial"/>
+          <w:sz w:val="24"/>
+          <w:szCs w:val="24"/>
+        </w:rPr>
+        <w:t xml:space="preserve">, </w:t>
+      </w:r>
+      <w:r>
+        <w:rPr>
+          <w:rFonts w:ascii="Arial" w:hAnsi="Arial" w:cs="Arial"/>
+          <w:sz w:val="24"/>
+          <w:szCs w:val="24"/>
+        </w:rPr>
+        <w:t xml:space="preserve">add additional </w:t>
+      </w:r>
+      <w:r>
+        <w:rPr>
+          <w:rFonts w:ascii="Arial" w:hAnsi="Arial" w:cs="Arial"/>
+          <w:sz w:val="24"/>
+          <w:szCs w:val="24"/>
+        </w:rPr>
+        <w:t>comments</w:t>
+      </w:r>
+      <w:r>
+        <w:rPr>
+          <w:rFonts w:ascii="Arial" w:hAnsi="Arial" w:cs="Arial"/>
+          <w:sz w:val="24"/>
+          <w:szCs w:val="24"/>
+        </w:rPr>
+        <w:t xml:space="preserve"> to describe the code functionality.</w:t>
       </w:r>
     </w:p>
     <w:p>
       <w:pPr>
         <w:pStyle w:val="ListParagraph"/>
         <w:ind w:left="360" w:firstLineChars="0" w:firstLine="0"/>
+        <w:jc w:val="left"/>
         <w:rPr>
           <w:rFonts w:ascii="Arial" w:hAnsi="Arial" w:cs="Arial"/>
           <w:sz w:val="24"/>
@@ -1245,19 +1936,44 @@
           <w:numId w:val="3"/>
         </w:numPr>
         <w:ind w:firstLineChars="0"/>
-        <w:rPr>
-          <w:rFonts w:ascii="Arial" w:hAnsi="Arial" w:cs="Arial"/>
-          <w:sz w:val="24"/>
-          <w:szCs w:val="24"/>
-        </w:rPr>
-      </w:pPr>
-      <w:r>
-        <w:rPr>
-          <w:rFonts w:ascii="Arial" w:hAnsi="Arial" w:cs="Arial"/>
-          <w:sz w:val="24"/>
-          <w:szCs w:val="24"/>
-        </w:rPr>
-        <w:t>Keep the code at an appropriate length</w:t>
+        <w:jc w:val="left"/>
+        <w:rPr>
+          <w:rFonts w:ascii="Arial" w:hAnsi="Arial" w:cs="Arial"/>
+          <w:sz w:val="24"/>
+          <w:szCs w:val="24"/>
+        </w:rPr>
+      </w:pPr>
+      <w:r>
+        <w:rPr>
+          <w:rFonts w:ascii="Arial" w:hAnsi="Arial" w:cs="Arial"/>
+          <w:sz w:val="24"/>
+          <w:szCs w:val="24"/>
+        </w:rPr>
+        <w:t>Format</w:t>
+      </w:r>
+      <w:r>
+        <w:rPr>
+          <w:rFonts w:ascii="Arial" w:hAnsi="Arial" w:cs="Arial"/>
+          <w:sz w:val="24"/>
+          <w:szCs w:val="24"/>
+        </w:rPr>
+        <w:t xml:space="preserve"> code </w:t>
+      </w:r>
+      <w:r>
+        <w:rPr>
+          <w:rFonts w:ascii="Arial" w:hAnsi="Arial" w:cs="Arial"/>
+          <w:sz w:val="24"/>
+          <w:szCs w:val="24"/>
+        </w:rPr>
+        <w:t xml:space="preserve">for readability and keep </w:t>
+      </w:r>
+      <w:r>
+        <w:rPr>
+          <w:rFonts w:ascii="Arial" w:hAnsi="Arial" w:cs="Arial"/>
+          <w:sz w:val="24"/>
+          <w:szCs w:val="24"/>
+        </w:rPr>
+        <w:t>at an appropriate length</w:t>
       </w:r>
       <w:r>
         <w:rPr>
@@ -1272,6 +1988,7 @@
       <w:pPr>
         <w:pStyle w:val="ListParagraph"/>
         <w:ind w:firstLine="480"/>
+        <w:jc w:val="left"/>
         <w:rPr>
           <w:rFonts w:ascii="Arial" w:hAnsi="Arial" w:cs="Arial"/>
           <w:sz w:val="24"/>
@@ -1283,6 +2000,7 @@
       <w:pPr>
         <w:pStyle w:val="ListParagraph"/>
         <w:ind w:left="360" w:firstLineChars="0" w:firstLine="0"/>
+        <w:jc w:val="left"/>
         <w:rPr>
           <w:rFonts w:ascii="Arial" w:hAnsi="Arial" w:cs="Arial"/>
           <w:sz w:val="24"/>
@@ -1314,6 +2032,7 @@
           <w:numId w:val="3"/>
         </w:numPr>
         <w:ind w:firstLineChars="0"/>
+        <w:jc w:val="left"/>
         <w:rPr>
           <w:rFonts w:ascii="Arial" w:hAnsi="Arial" w:cs="Arial"/>
           <w:sz w:val="24"/>
@@ -1341,25 +2060,101 @@
       <w:pPr>
         <w:pStyle w:val="ListParagraph"/>
         <w:ind w:left="840" w:firstLineChars="0" w:firstLine="0"/>
-        <w:rPr>
-          <w:rFonts w:ascii="Arial" w:hAnsi="Arial" w:cs="Arial"/>
-          <w:sz w:val="24"/>
-          <w:szCs w:val="24"/>
-        </w:rPr>
-      </w:pPr>
-      <w:r>
-        <w:rPr>
-          <w:rFonts w:ascii="Arial" w:hAnsi="Arial" w:cs="Arial"/>
-          <w:sz w:val="24"/>
-          <w:szCs w:val="24"/>
-        </w:rPr>
-        <w:t>if (children.getIndex() != 10 &amp;&amp; children.getIndex() != 15 &amp;&amp; children.getIndex() != 20 &amp;&amp; children.getIndex() &gt; 3) {</w:t>
+        <w:jc w:val="left"/>
+        <w:rPr>
+          <w:rFonts w:ascii="Arial" w:hAnsi="Arial" w:cs="Arial"/>
+          <w:sz w:val="24"/>
+          <w:szCs w:val="24"/>
+        </w:rPr>
+      </w:pPr>
+      <w:r>
+        <w:rPr>
+          <w:rFonts w:ascii="Arial" w:hAnsi="Arial" w:cs="Arial"/>
+          <w:sz w:val="24"/>
+          <w:szCs w:val="24"/>
+        </w:rPr>
+        <w:t>if (</w:t>
+      </w:r>
+      <w:proofErr w:type="spellStart"/>
+      <w:proofErr w:type="gramStart"/>
+      <w:r>
+        <w:rPr>
+          <w:rFonts w:ascii="Arial" w:hAnsi="Arial" w:cs="Arial"/>
+          <w:sz w:val="24"/>
+          <w:szCs w:val="24"/>
+        </w:rPr>
+        <w:t>children.getIndex</w:t>
+      </w:r>
+      <w:proofErr w:type="spellEnd"/>
+      <w:proofErr w:type="gramEnd"/>
+      <w:r>
+        <w:rPr>
+          <w:rFonts w:ascii="Arial" w:hAnsi="Arial" w:cs="Arial"/>
+          <w:sz w:val="24"/>
+          <w:szCs w:val="24"/>
+        </w:rPr>
+        <w:t xml:space="preserve">() != 10 &amp;&amp; </w:t>
+      </w:r>
+      <w:proofErr w:type="spellStart"/>
+      <w:r>
+        <w:rPr>
+          <w:rFonts w:ascii="Arial" w:hAnsi="Arial" w:cs="Arial"/>
+          <w:sz w:val="24"/>
+          <w:szCs w:val="24"/>
+        </w:rPr>
+        <w:t>children.getIndex</w:t>
+      </w:r>
+      <w:proofErr w:type="spellEnd"/>
+      <w:r>
+        <w:rPr>
+          <w:rFonts w:ascii="Arial" w:hAnsi="Arial" w:cs="Arial"/>
+          <w:sz w:val="24"/>
+          <w:szCs w:val="24"/>
+        </w:rPr>
+        <w:t xml:space="preserve">() != 15 &amp;&amp; </w:t>
+      </w:r>
+      <w:proofErr w:type="spellStart"/>
+      <w:r>
+        <w:rPr>
+          <w:rFonts w:ascii="Arial" w:hAnsi="Arial" w:cs="Arial"/>
+          <w:sz w:val="24"/>
+          <w:szCs w:val="24"/>
+        </w:rPr>
+        <w:t>children.getIndex</w:t>
+      </w:r>
+      <w:proofErr w:type="spellEnd"/>
+      <w:r>
+        <w:rPr>
+          <w:rFonts w:ascii="Arial" w:hAnsi="Arial" w:cs="Arial"/>
+          <w:sz w:val="24"/>
+          <w:szCs w:val="24"/>
+        </w:rPr>
+        <w:t xml:space="preserve">() != 20 &amp;&amp; </w:t>
+      </w:r>
+      <w:proofErr w:type="spellStart"/>
+      <w:r>
+        <w:rPr>
+          <w:rFonts w:ascii="Arial" w:hAnsi="Arial" w:cs="Arial"/>
+          <w:sz w:val="24"/>
+          <w:szCs w:val="24"/>
+        </w:rPr>
+        <w:t>children.getIndex</w:t>
+      </w:r>
+      <w:proofErr w:type="spellEnd"/>
+      <w:r>
+        <w:rPr>
+          <w:rFonts w:ascii="Arial" w:hAnsi="Arial" w:cs="Arial"/>
+          <w:sz w:val="24"/>
+          <w:szCs w:val="24"/>
+        </w:rPr>
+        <w:t>() &gt; 3) {</w:t>
       </w:r>
     </w:p>
     <w:p>
       <w:pPr>
         <w:pStyle w:val="ListParagraph"/>
         <w:ind w:left="840" w:firstLineChars="0" w:firstLine="0"/>
+        <w:jc w:val="left"/>
         <w:rPr>
           <w:rFonts w:ascii="Arial" w:hAnsi="Arial" w:cs="Arial"/>
           <w:sz w:val="24"/>
@@ -1380,6 +2175,7 @@
       <w:pPr>
         <w:pStyle w:val="ListParagraph"/>
         <w:ind w:left="840" w:firstLineChars="0" w:firstLine="0"/>
+        <w:jc w:val="left"/>
         <w:rPr>
           <w:rFonts w:ascii="Arial" w:hAnsi="Arial" w:cs="Arial"/>
           <w:sz w:val="24"/>
@@ -1403,6 +2199,7 @@
           <w:numId w:val="6"/>
         </w:numPr>
         <w:ind w:firstLineChars="0"/>
+        <w:jc w:val="left"/>
         <w:rPr>
           <w:rFonts w:ascii="Arial" w:hAnsi="Arial" w:cs="Arial"/>
           <w:sz w:val="24"/>
@@ -1430,82 +2227,167 @@
       <w:pPr>
         <w:pStyle w:val="ListParagraph"/>
         <w:ind w:left="840" w:firstLineChars="0" w:firstLine="0"/>
-        <w:rPr>
-          <w:rFonts w:ascii="Arial" w:hAnsi="Arial" w:cs="Arial"/>
-          <w:sz w:val="24"/>
-          <w:szCs w:val="24"/>
-        </w:rPr>
-      </w:pPr>
-      <w:r>
-        <w:rPr>
-          <w:rFonts w:ascii="Arial" w:hAnsi="Arial" w:cs="Arial"/>
-          <w:sz w:val="24"/>
-          <w:szCs w:val="24"/>
-        </w:rPr>
-        <w:t xml:space="preserve">if (children.getIndex() != 10 </w:t>
+        <w:jc w:val="left"/>
+        <w:rPr>
+          <w:rFonts w:ascii="Arial" w:hAnsi="Arial" w:cs="Arial"/>
+          <w:sz w:val="24"/>
+          <w:szCs w:val="24"/>
+        </w:rPr>
+      </w:pPr>
+      <w:r>
+        <w:rPr>
+          <w:rFonts w:ascii="Arial" w:hAnsi="Arial" w:cs="Arial"/>
+          <w:sz w:val="24"/>
+          <w:szCs w:val="24"/>
+        </w:rPr>
+        <w:t>if (</w:t>
+      </w:r>
+      <w:proofErr w:type="spellStart"/>
+      <w:proofErr w:type="gramStart"/>
+      <w:r>
+        <w:rPr>
+          <w:rFonts w:ascii="Arial" w:hAnsi="Arial" w:cs="Arial"/>
+          <w:sz w:val="24"/>
+          <w:szCs w:val="24"/>
+        </w:rPr>
+        <w:t>children.getIndex</w:t>
+      </w:r>
+      <w:proofErr w:type="spellEnd"/>
+      <w:proofErr w:type="gramEnd"/>
+      <w:r>
+        <w:rPr>
+          <w:rFonts w:ascii="Arial" w:hAnsi="Arial" w:cs="Arial"/>
+          <w:sz w:val="24"/>
+          <w:szCs w:val="24"/>
+        </w:rPr>
+        <w:t xml:space="preserve">() != 10 </w:t>
       </w:r>
     </w:p>
     <w:p>
       <w:pPr>
         <w:pStyle w:val="ListParagraph"/>
         <w:ind w:left="840" w:firstLineChars="0" w:firstLine="0"/>
-        <w:rPr>
-          <w:rFonts w:ascii="Arial" w:hAnsi="Arial" w:cs="Arial"/>
-          <w:sz w:val="24"/>
-          <w:szCs w:val="24"/>
-        </w:rPr>
-      </w:pPr>
-      <w:r>
-        <w:rPr>
-          <w:rFonts w:ascii="Arial" w:hAnsi="Arial" w:cs="Arial"/>
-          <w:sz w:val="24"/>
-          <w:szCs w:val="24"/>
-        </w:rPr>
-        <w:t xml:space="preserve">&amp;&amp; children.getIndex() != 15 </w:t>
+        <w:jc w:val="left"/>
+        <w:rPr>
+          <w:rFonts w:ascii="Arial" w:hAnsi="Arial" w:cs="Arial"/>
+          <w:sz w:val="24"/>
+          <w:szCs w:val="24"/>
+        </w:rPr>
+      </w:pPr>
+      <w:r>
+        <w:rPr>
+          <w:rFonts w:ascii="Arial" w:hAnsi="Arial" w:cs="Arial"/>
+          <w:sz w:val="24"/>
+          <w:szCs w:val="24"/>
+        </w:rPr>
+        <w:t xml:space="preserve">&amp;&amp; </w:t>
+      </w:r>
+      <w:proofErr w:type="spellStart"/>
+      <w:proofErr w:type="gramStart"/>
+      <w:r>
+        <w:rPr>
+          <w:rFonts w:ascii="Arial" w:hAnsi="Arial" w:cs="Arial"/>
+          <w:sz w:val="24"/>
+          <w:szCs w:val="24"/>
+        </w:rPr>
+        <w:t>children.getIndex</w:t>
+      </w:r>
+      <w:proofErr w:type="spellEnd"/>
+      <w:proofErr w:type="gramEnd"/>
+      <w:r>
+        <w:rPr>
+          <w:rFonts w:ascii="Arial" w:hAnsi="Arial" w:cs="Arial"/>
+          <w:sz w:val="24"/>
+          <w:szCs w:val="24"/>
+        </w:rPr>
+        <w:t xml:space="preserve">() != 15 </w:t>
       </w:r>
     </w:p>
     <w:p>
       <w:pPr>
         <w:pStyle w:val="ListParagraph"/>
         <w:ind w:left="840" w:firstLineChars="0" w:firstLine="0"/>
-        <w:rPr>
-          <w:rFonts w:ascii="Arial" w:hAnsi="Arial" w:cs="Arial"/>
-          <w:sz w:val="24"/>
-          <w:szCs w:val="24"/>
-        </w:rPr>
-      </w:pPr>
-      <w:r>
-        <w:rPr>
-          <w:rFonts w:ascii="Arial" w:hAnsi="Arial" w:cs="Arial"/>
-          <w:sz w:val="24"/>
-          <w:szCs w:val="24"/>
-        </w:rPr>
-        <w:t xml:space="preserve">&amp;&amp; children.getIndex() != 20 </w:t>
+        <w:jc w:val="left"/>
+        <w:rPr>
+          <w:rFonts w:ascii="Arial" w:hAnsi="Arial" w:cs="Arial"/>
+          <w:sz w:val="24"/>
+          <w:szCs w:val="24"/>
+        </w:rPr>
+      </w:pPr>
+      <w:r>
+        <w:rPr>
+          <w:rFonts w:ascii="Arial" w:hAnsi="Arial" w:cs="Arial"/>
+          <w:sz w:val="24"/>
+          <w:szCs w:val="24"/>
+        </w:rPr>
+        <w:t xml:space="preserve">&amp;&amp; </w:t>
+      </w:r>
+      <w:proofErr w:type="spellStart"/>
+      <w:proofErr w:type="gramStart"/>
+      <w:r>
+        <w:rPr>
+          <w:rFonts w:ascii="Arial" w:hAnsi="Arial" w:cs="Arial"/>
+          <w:sz w:val="24"/>
+          <w:szCs w:val="24"/>
+        </w:rPr>
+        <w:t>children.getIndex</w:t>
+      </w:r>
+      <w:proofErr w:type="spellEnd"/>
+      <w:proofErr w:type="gramEnd"/>
+      <w:r>
+        <w:rPr>
+          <w:rFonts w:ascii="Arial" w:hAnsi="Arial" w:cs="Arial"/>
+          <w:sz w:val="24"/>
+          <w:szCs w:val="24"/>
+        </w:rPr>
+        <w:t xml:space="preserve">() != 20 </w:t>
       </w:r>
     </w:p>
     <w:p>
       <w:pPr>
         <w:pStyle w:val="ListParagraph"/>
         <w:ind w:left="840" w:firstLineChars="0" w:firstLine="0"/>
-        <w:rPr>
-          <w:rFonts w:ascii="Arial" w:hAnsi="Arial" w:cs="Arial"/>
-          <w:sz w:val="24"/>
-          <w:szCs w:val="24"/>
-        </w:rPr>
-      </w:pPr>
-      <w:r>
-        <w:rPr>
-          <w:rFonts w:ascii="Arial" w:hAnsi="Arial" w:cs="Arial"/>
-          <w:sz w:val="24"/>
-          <w:szCs w:val="24"/>
-        </w:rPr>
-        <w:t>&amp;&amp; children.getIndex() &gt; 3) {</w:t>
+        <w:jc w:val="left"/>
+        <w:rPr>
+          <w:rFonts w:ascii="Arial" w:hAnsi="Arial" w:cs="Arial"/>
+          <w:sz w:val="24"/>
+          <w:szCs w:val="24"/>
+        </w:rPr>
+      </w:pPr>
+      <w:r>
+        <w:rPr>
+          <w:rFonts w:ascii="Arial" w:hAnsi="Arial" w:cs="Arial"/>
+          <w:sz w:val="24"/>
+          <w:szCs w:val="24"/>
+        </w:rPr>
+        <w:t xml:space="preserve">&amp;&amp; </w:t>
+      </w:r>
+      <w:proofErr w:type="spellStart"/>
+      <w:proofErr w:type="gramStart"/>
+      <w:r>
+        <w:rPr>
+          <w:rFonts w:ascii="Arial" w:hAnsi="Arial" w:cs="Arial"/>
+          <w:sz w:val="24"/>
+          <w:szCs w:val="24"/>
+        </w:rPr>
+        <w:t>children.getIndex</w:t>
+      </w:r>
+      <w:proofErr w:type="spellEnd"/>
+      <w:proofErr w:type="gramEnd"/>
+      <w:r>
+        <w:rPr>
+          <w:rFonts w:ascii="Arial" w:hAnsi="Arial" w:cs="Arial"/>
+          <w:sz w:val="24"/>
+          <w:szCs w:val="24"/>
+        </w:rPr>
+        <w:t>() &gt; 3) {</w:t>
       </w:r>
     </w:p>
     <w:p>
       <w:pPr>
         <w:pStyle w:val="ListParagraph"/>
         <w:ind w:left="360" w:firstLineChars="0" w:firstLine="0"/>
+        <w:jc w:val="left"/>
         <w:rPr>
           <w:rFonts w:ascii="Arial" w:hAnsi="Arial" w:cs="Arial"/>
           <w:sz w:val="24"/>
@@ -1542,6 +2424,7 @@
       <w:pPr>
         <w:pStyle w:val="ListParagraph"/>
         <w:ind w:left="780" w:firstLineChars="0" w:firstLine="60"/>
+        <w:jc w:val="left"/>
         <w:rPr>
           <w:rFonts w:ascii="Arial" w:hAnsi="Arial" w:cs="Arial"/>
           <w:sz w:val="24"/>
@@ -1559,6 +2442,7 @@
     </w:p>
     <w:p>
       <w:pPr>
+        <w:jc w:val="left"/>
         <w:rPr>
           <w:rFonts w:ascii="Arial" w:hAnsi="Arial" w:cs="Arial"/>
           <w:sz w:val="24"/>
@@ -1574,6 +2458,7 @@
           <w:numId w:val="3"/>
         </w:numPr>
         <w:ind w:firstLineChars="0"/>
+        <w:jc w:val="left"/>
         <w:rPr>
           <w:rFonts w:ascii="Arial" w:hAnsi="Arial" w:cs="Arial"/>
           <w:sz w:val="24"/>
@@ -1594,123 +2479,90 @@
           <w:sz w:val="24"/>
           <w:szCs w:val="24"/>
         </w:rPr>
-        <w:t xml:space="preserve"> order of the functions should be the order you call them. This could easier for other member find them.</w:t>
-      </w:r>
-    </w:p>
-    <w:p>
-      <w:pPr>
-        <w:rPr>
-          <w:rFonts w:ascii="Arial" w:hAnsi="Arial" w:cs="Arial"/>
-          <w:sz w:val="24"/>
-          <w:szCs w:val="24"/>
-        </w:rPr>
-      </w:pPr>
-    </w:p>
-    <w:p>
-      <w:pPr>
-        <w:pStyle w:val="ListParagraph"/>
-        <w:numPr>
-          <w:ilvl w:val="0"/>
-          <w:numId w:val="3"/>
-        </w:numPr>
-        <w:ind w:firstLineChars="0"/>
-        <w:rPr>
-          <w:rFonts w:ascii="Arial" w:hAnsi="Arial" w:cs="Arial"/>
-          <w:sz w:val="24"/>
-          <w:szCs w:val="24"/>
-        </w:rPr>
-      </w:pPr>
-      <w:r>
-        <w:rPr>
-          <w:rFonts w:ascii="Arial" w:hAnsi="Arial" w:cs="Arial" w:hint="eastAsia"/>
-          <w:sz w:val="24"/>
-          <w:szCs w:val="24"/>
-        </w:rPr>
-        <w:t>Intent</w:t>
-      </w:r>
-      <w:r>
-        <w:rPr>
-          <w:rFonts w:ascii="Arial" w:hAnsi="Arial" w:cs="Arial"/>
-          <w:sz w:val="24"/>
-          <w:szCs w:val="24"/>
-        </w:rPr>
-        <w:t xml:space="preserve"> function name should tell people </w:t>
-      </w:r>
-      <w:r>
-        <w:rPr>
-          <w:rFonts w:ascii="Arial" w:hAnsi="Arial" w:cs="Arial"/>
-          <w:sz w:val="24"/>
-          <w:szCs w:val="24"/>
-        </w:rPr>
-        <w:t>which two activities it undertakes</w:t>
-      </w:r>
-      <w:r>
-        <w:rPr>
-          <w:rFonts w:ascii="Arial" w:hAnsi="Arial" w:cs="Arial"/>
-          <w:sz w:val="24"/>
-          <w:szCs w:val="24"/>
-        </w:rPr>
-        <w:t>.</w:t>
-      </w:r>
-    </w:p>
-    <w:p>
-      <w:pPr>
-        <w:pStyle w:val="ListParagraph"/>
-        <w:ind w:firstLine="480"/>
-        <w:rPr>
-          <w:rFonts w:ascii="Arial" w:hAnsi="Arial" w:cs="Arial"/>
-          <w:sz w:val="24"/>
-          <w:szCs w:val="24"/>
-        </w:rPr>
-      </w:pPr>
-      <w:r>
-        <w:rPr>
-          <w:rFonts w:ascii="Arial" w:hAnsi="Arial" w:cs="Arial" w:hint="eastAsia"/>
-          <w:sz w:val="24"/>
-          <w:szCs w:val="24"/>
-        </w:rPr>
-        <w:t>E</w:t>
-      </w:r>
-      <w:r>
-        <w:rPr>
-          <w:rFonts w:ascii="Arial" w:hAnsi="Arial" w:cs="Arial"/>
-          <w:sz w:val="24"/>
-          <w:szCs w:val="24"/>
-        </w:rPr>
-        <w:t>xample:</w:t>
-      </w:r>
-    </w:p>
-    <w:p>
-      <w:pPr>
-        <w:pStyle w:val="ListParagraph"/>
-        <w:ind w:firstLine="480"/>
-        <w:rPr>
-          <w:rFonts w:ascii="Arial" w:hAnsi="Arial" w:cs="Arial"/>
-          <w:sz w:val="24"/>
-          <w:szCs w:val="24"/>
-        </w:rPr>
-      </w:pPr>
-      <w:r>
-        <w:rPr>
-          <w:rFonts w:ascii="Arial" w:hAnsi="Arial" w:cs="Arial" w:hint="eastAsia"/>
-          <w:sz w:val="24"/>
-          <w:szCs w:val="24"/>
-        </w:rPr>
-        <w:t>M</w:t>
-      </w:r>
-      <w:r>
-        <w:rPr>
-          <w:rFonts w:ascii="Arial" w:hAnsi="Arial" w:cs="Arial"/>
-          <w:sz w:val="24"/>
-          <w:szCs w:val="24"/>
-        </w:rPr>
-        <w:t>ainMenuToConfigureChildren().</w:t>
-      </w:r>
+        <w:t xml:space="preserve"> order of functions should be</w:t>
+      </w:r>
+      <w:r>
+        <w:rPr>
+          <w:rFonts w:ascii="Arial" w:hAnsi="Arial" w:cs="Arial"/>
+          <w:sz w:val="24"/>
+          <w:szCs w:val="24"/>
+        </w:rPr>
+        <w:t xml:space="preserve"> in</w:t>
+      </w:r>
+      <w:r>
+        <w:rPr>
+          <w:rFonts w:ascii="Arial" w:hAnsi="Arial" w:cs="Arial"/>
+          <w:sz w:val="24"/>
+          <w:szCs w:val="24"/>
+        </w:rPr>
+        <w:t xml:space="preserve"> the order you call them. This </w:t>
+      </w:r>
+      <w:r>
+        <w:rPr>
+          <w:rFonts w:ascii="Arial" w:hAnsi="Arial" w:cs="Arial"/>
+          <w:sz w:val="24"/>
+          <w:szCs w:val="24"/>
+        </w:rPr>
+        <w:t>makes it</w:t>
+      </w:r>
+      <w:r>
+        <w:rPr>
+          <w:rFonts w:ascii="Arial" w:hAnsi="Arial" w:cs="Arial"/>
+          <w:sz w:val="24"/>
+          <w:szCs w:val="24"/>
+        </w:rPr>
+        <w:t xml:space="preserve"> easier for </w:t>
+      </w:r>
+      <w:proofErr w:type="gramStart"/>
+      <w:r>
+        <w:rPr>
+          <w:rFonts w:ascii="Arial" w:hAnsi="Arial" w:cs="Arial"/>
+          <w:sz w:val="24"/>
+          <w:szCs w:val="24"/>
+        </w:rPr>
+        <w:t>other</w:t>
+      </w:r>
+      <w:proofErr w:type="gramEnd"/>
+      <w:r>
+        <w:rPr>
+          <w:rFonts w:ascii="Arial" w:hAnsi="Arial" w:cs="Arial"/>
+          <w:sz w:val="24"/>
+          <w:szCs w:val="24"/>
+        </w:rPr>
+        <w:t xml:space="preserve"> member</w:t>
+      </w:r>
+      <w:r>
+        <w:rPr>
+          <w:rFonts w:ascii="Arial" w:hAnsi="Arial" w:cs="Arial"/>
+          <w:sz w:val="24"/>
+          <w:szCs w:val="24"/>
+        </w:rPr>
+        <w:t xml:space="preserve"> of the team to</w:t>
+      </w:r>
+      <w:r>
+        <w:rPr>
+          <w:rFonts w:ascii="Arial" w:hAnsi="Arial" w:cs="Arial"/>
+          <w:sz w:val="24"/>
+          <w:szCs w:val="24"/>
+        </w:rPr>
+        <w:t xml:space="preserve"> find them.</w:t>
+      </w:r>
+    </w:p>
+    <w:p>
+      <w:pPr>
+        <w:jc w:val="left"/>
+        <w:rPr>
+          <w:rFonts w:ascii="Arial" w:hAnsi="Arial" w:cs="Arial"/>
+          <w:sz w:val="24"/>
+          <w:szCs w:val="24"/>
+        </w:rPr>
+      </w:pPr>
     </w:p>
     <w:p>
       <w:pPr>
         <w:pStyle w:val="ListParagraph"/>
         <w:ind w:left="360" w:firstLineChars="0" w:firstLine="0"/>
+        <w:jc w:val="left"/>
         <w:rPr>
           <w:rFonts w:ascii="Arial" w:hAnsi="Arial" w:cs="Arial"/>
           <w:sz w:val="24"/>

</xml_diff>